<commit_message>
Modified Tables, Figure S1 Updated, Response Updated
</commit_message>
<xml_diff>
--- a/Reviewer_Response/response_reviewers_JIPB.docx
+++ b/Reviewer_Response/response_reviewers_JIPB.docx
@@ -6837,7 +6837,7 @@
           <w:rFonts w:ascii="-webkit-standard" w:hAnsi="-webkit-standard" w:cs="Courier New" w:hint="eastAsia"/>
           <w:color w:val="0070C0"/>
           <w:shd w:val="clear" w:color="auto" w:fill="FFFFFF"/>
-          <w:lang w:val="en-US"/>
+          <w:lang w:val="en-GB"/>
         </w:rPr>
       </w:pPr>
       <w:r>
@@ -6919,7 +6919,52 @@
           <w:shd w:val="clear" w:color="auto" w:fill="FFFFFF"/>
           <w:lang w:val="en-US"/>
         </w:rPr>
-        <w:t xml:space="preserve"> short-read based</w:t>
+        <w:t xml:space="preserve"> </w:t>
+      </w:r>
+      <w:r>
+        <w:rPr>
+          <w:rFonts w:ascii="-webkit-standard" w:hAnsi="-webkit-standard" w:cs="Courier New"/>
+          <w:color w:val="0070C0"/>
+          <w:shd w:val="clear" w:color="auto" w:fill="FFFFFF"/>
+          <w:lang w:val="en-US"/>
+        </w:rPr>
+        <w:t xml:space="preserve">based on </w:t>
+      </w:r>
+      <w:r>
+        <w:rPr>
+          <w:rFonts w:ascii="-webkit-standard" w:hAnsi="-webkit-standard" w:cs="Courier New"/>
+          <w:color w:val="0070C0"/>
+          <w:shd w:val="clear" w:color="auto" w:fill="FFFFFF"/>
+          <w:lang w:val="en-US"/>
+        </w:rPr>
+        <w:t>short</w:t>
+      </w:r>
+      <w:r>
+        <w:rPr>
+          <w:rFonts w:ascii="-webkit-standard" w:hAnsi="-webkit-standard" w:cs="Courier New"/>
+          <w:color w:val="0070C0"/>
+          <w:shd w:val="clear" w:color="auto" w:fill="FFFFFF"/>
+          <w:lang w:val="en-US"/>
+        </w:rPr>
+        <w:t xml:space="preserve"> </w:t>
+      </w:r>
+      <w:r>
+        <w:rPr>
+          <w:rFonts w:ascii="-webkit-standard" w:hAnsi="-webkit-standard" w:cs="Courier New"/>
+          <w:color w:val="0070C0"/>
+          <w:shd w:val="clear" w:color="auto" w:fill="FFFFFF"/>
+          <w:lang w:val="en-US"/>
+        </w:rPr>
+        <w:t>read</w:t>
+      </w:r>
+      <w:r>
+        <w:rPr>
+          <w:rFonts w:ascii="-webkit-standard" w:hAnsi="-webkit-standard" w:cs="Courier New"/>
+          <w:color w:val="0070C0"/>
+          <w:shd w:val="clear" w:color="auto" w:fill="FFFFFF"/>
+          <w:lang w:val="en-US"/>
+        </w:rPr>
+        <w:t>s</w:t>
       </w:r>
       <w:r>
         <w:rPr>
@@ -6946,7 +6991,7 @@
           <w:shd w:val="clear" w:color="auto" w:fill="FFFFFF"/>
           <w:lang w:val="en-US"/>
         </w:rPr>
-        <w:t>use</w:t>
+        <w:t>employ</w:t>
       </w:r>
       <w:r>
         <w:rPr>
@@ -7024,39 +7069,234 @@
         </w:rPr>
         <w:t xml:space="preserve"> </w:t>
       </w:r>
-      <w:r>
-        <w:rPr>
-          <w:rFonts w:ascii="-webkit-standard" w:hAnsi="-webkit-standard" w:cs="Courier New"/>
-          <w:color w:val="0070C0"/>
-          <w:shd w:val="clear" w:color="auto" w:fill="FFFFFF"/>
-          <w:lang w:val="en-US"/>
-        </w:rPr>
-        <w:t>To ensure that alternative splicing (AS) is</w:t>
-      </w:r>
-      <w:r>
-        <w:rPr>
-          <w:rFonts w:ascii="-webkit-standard" w:hAnsi="-webkit-standard" w:cs="Courier New"/>
-          <w:color w:val="0070C0"/>
-          <w:shd w:val="clear" w:color="auto" w:fill="FFFFFF"/>
-          <w:lang w:val="en-US"/>
-        </w:rPr>
-        <w:t xml:space="preserve"> truly present</w:t>
-      </w:r>
-      <w:r>
-        <w:rPr>
-          <w:rFonts w:ascii="-webkit-standard" w:hAnsi="-webkit-standard" w:cs="Courier New"/>
-          <w:color w:val="0070C0"/>
-          <w:shd w:val="clear" w:color="auto" w:fill="FFFFFF"/>
-          <w:lang w:val="en-US"/>
-        </w:rPr>
-        <w:t>, we have carefully applied a set of restrictive considerations</w:t>
-      </w:r>
-      <w:r>
-        <w:rPr>
-          <w:rFonts w:ascii="-webkit-standard" w:hAnsi="-webkit-standard" w:cs="Courier New"/>
-          <w:color w:val="0070C0"/>
-          <w:shd w:val="clear" w:color="auto" w:fill="FFFFFF"/>
-          <w:lang w:val="en-US"/>
+      <w:proofErr w:type="spellStart"/>
+      <w:r>
+        <w:rPr>
+          <w:rFonts w:ascii="-webkit-standard" w:hAnsi="-webkit-standard" w:cs="Courier New"/>
+          <w:color w:val="0070C0"/>
+          <w:shd w:val="clear" w:color="auto" w:fill="FFFFFF"/>
+          <w:lang w:val="en-US"/>
+        </w:rPr>
+        <w:t>KisSplice</w:t>
+      </w:r>
+      <w:proofErr w:type="spellEnd"/>
+      <w:r>
+        <w:rPr>
+          <w:rFonts w:ascii="-webkit-standard" w:hAnsi="-webkit-standard" w:cs="Courier New"/>
+          <w:color w:val="0070C0"/>
+          <w:shd w:val="clear" w:color="auto" w:fill="FFFFFF"/>
+          <w:lang w:val="en-US"/>
+        </w:rPr>
+        <w:t xml:space="preserve"> is designed to reconstruct local sequence variation bubbles and classify them into different types of structural variations. </w:t>
+      </w:r>
+      <w:r>
+        <w:rPr>
+          <w:rFonts w:ascii="-webkit-standard" w:hAnsi="-webkit-standard" w:cs="Courier New"/>
+          <w:color w:val="0070C0"/>
+          <w:shd w:val="clear" w:color="auto" w:fill="FFFFFF"/>
+          <w:lang w:val="en-US"/>
+        </w:rPr>
+        <w:t>I</w:t>
+      </w:r>
+      <w:r>
+        <w:rPr>
+          <w:rFonts w:ascii="-webkit-standard" w:hAnsi="-webkit-standard" w:cs="Courier New"/>
+          <w:color w:val="0070C0"/>
+          <w:shd w:val="clear" w:color="auto" w:fill="FFFFFF"/>
+          <w:lang w:val="en-US"/>
+        </w:rPr>
+        <w:t xml:space="preserve">ts </w:t>
+      </w:r>
+      <w:r>
+        <w:rPr>
+          <w:rFonts w:ascii="-webkit-standard" w:hAnsi="-webkit-standard" w:cs="Courier New"/>
+          <w:color w:val="0070C0"/>
+          <w:shd w:val="clear" w:color="auto" w:fill="FFFFFF"/>
+          <w:lang w:val="en-US"/>
+        </w:rPr>
+        <w:t>primary</w:t>
+      </w:r>
+      <w:r>
+        <w:rPr>
+          <w:rFonts w:ascii="-webkit-standard" w:hAnsi="-webkit-standard" w:cs="Courier New"/>
+          <w:color w:val="0070C0"/>
+          <w:shd w:val="clear" w:color="auto" w:fill="FFFFFF"/>
+          <w:lang w:val="en-US"/>
+        </w:rPr>
+        <w:t xml:space="preserve"> purpose</w:t>
+      </w:r>
+      <w:r>
+        <w:rPr>
+          <w:rFonts w:ascii="-webkit-standard" w:hAnsi="-webkit-standard" w:cs="Courier New"/>
+          <w:color w:val="0070C0"/>
+          <w:shd w:val="clear" w:color="auto" w:fill="FFFFFF"/>
+          <w:lang w:val="en-US"/>
+        </w:rPr>
+        <w:t>, therefore,</w:t>
+      </w:r>
+      <w:r>
+        <w:rPr>
+          <w:rFonts w:ascii="-webkit-standard" w:hAnsi="-webkit-standard" w:cs="Courier New"/>
+          <w:color w:val="0070C0"/>
+          <w:shd w:val="clear" w:color="auto" w:fill="FFFFFF"/>
+          <w:lang w:val="en-US"/>
+        </w:rPr>
+        <w:t xml:space="preserve"> is not to assemble complete transcript isoforms</w:t>
+      </w:r>
+      <w:r>
+        <w:rPr>
+          <w:rFonts w:ascii="-webkit-standard" w:hAnsi="-webkit-standard" w:cs="Courier New"/>
+          <w:color w:val="0070C0"/>
+          <w:shd w:val="clear" w:color="auto" w:fill="FFFFFF"/>
+          <w:lang w:val="en-US"/>
+        </w:rPr>
+        <w:t>, less suited for short reads</w:t>
+      </w:r>
+      <w:r>
+        <w:rPr>
+          <w:rFonts w:ascii="-webkit-standard" w:hAnsi="-webkit-standard" w:cs="Courier New"/>
+          <w:color w:val="0070C0"/>
+          <w:shd w:val="clear" w:color="auto" w:fill="FFFFFF"/>
+          <w:lang w:val="en-US"/>
+        </w:rPr>
+        <w:t xml:space="preserve">, but rather to </w:t>
+      </w:r>
+      <w:r>
+        <w:rPr>
+          <w:rFonts w:ascii="-webkit-standard" w:hAnsi="-webkit-standard" w:cs="Courier New"/>
+          <w:color w:val="0070C0"/>
+          <w:shd w:val="clear" w:color="auto" w:fill="FFFFFF"/>
+          <w:lang w:val="en-US"/>
+        </w:rPr>
+        <w:t>capture</w:t>
+      </w:r>
+      <w:r>
+        <w:rPr>
+          <w:rFonts w:ascii="-webkit-standard" w:hAnsi="-webkit-standard" w:cs="Courier New"/>
+          <w:color w:val="0070C0"/>
+          <w:shd w:val="clear" w:color="auto" w:fill="FFFFFF"/>
+          <w:lang w:val="en-US"/>
+        </w:rPr>
+        <w:t xml:space="preserve"> as much local sequence variation as possible, </w:t>
+      </w:r>
+      <w:r>
+        <w:rPr>
+          <w:rFonts w:ascii="-webkit-standard" w:hAnsi="-webkit-standard" w:cs="Courier New"/>
+          <w:color w:val="0070C0"/>
+          <w:shd w:val="clear" w:color="auto" w:fill="FFFFFF"/>
+          <w:lang w:val="en-US"/>
+        </w:rPr>
+        <w:t xml:space="preserve">applying </w:t>
+      </w:r>
+      <w:r>
+        <w:rPr>
+          <w:rFonts w:ascii="-webkit-standard" w:hAnsi="-webkit-standard" w:cs="Courier New"/>
+          <w:color w:val="0070C0"/>
+          <w:shd w:val="clear" w:color="auto" w:fill="FFFFFF"/>
+          <w:lang w:val="en-US"/>
+        </w:rPr>
+        <w:t xml:space="preserve">strict thresholds </w:t>
+      </w:r>
+      <w:r>
+        <w:rPr>
+          <w:rFonts w:ascii="-webkit-standard" w:hAnsi="-webkit-standard" w:cs="Courier New"/>
+          <w:color w:val="0070C0"/>
+          <w:shd w:val="clear" w:color="auto" w:fill="FFFFFF"/>
+          <w:lang w:val="en-US"/>
+        </w:rPr>
+        <w:t>for</w:t>
+      </w:r>
+      <w:r>
+        <w:rPr>
+          <w:rFonts w:ascii="-webkit-standard" w:hAnsi="-webkit-standard" w:cs="Courier New"/>
+          <w:color w:val="0070C0"/>
+          <w:shd w:val="clear" w:color="auto" w:fill="FFFFFF"/>
+          <w:lang w:val="en-US"/>
+        </w:rPr>
+        <w:t xml:space="preserve"> later assignment</w:t>
+      </w:r>
+      <w:r>
+        <w:rPr>
+          <w:rFonts w:ascii="-webkit-standard" w:hAnsi="-webkit-standard" w:cs="Courier New"/>
+          <w:color w:val="0070C0"/>
+          <w:shd w:val="clear" w:color="auto" w:fill="FFFFFF"/>
+          <w:lang w:val="en-US"/>
+        </w:rPr>
+        <w:t>.</w:t>
+      </w:r>
+      <w:r>
+        <w:rPr>
+          <w:rFonts w:ascii="-webkit-standard" w:hAnsi="-webkit-standard" w:cs="Courier New"/>
+          <w:color w:val="0070C0"/>
+          <w:shd w:val="clear" w:color="auto" w:fill="FFFFFF"/>
+          <w:lang w:val="en-US"/>
+        </w:rPr>
+        <w:t xml:space="preserve"> </w:t>
+      </w:r>
+      <w:r>
+        <w:rPr>
+          <w:rFonts w:ascii="-webkit-standard" w:hAnsi="-webkit-standard" w:cs="Courier New"/>
+          <w:color w:val="0070C0"/>
+          <w:shd w:val="clear" w:color="auto" w:fill="FFFFFF"/>
+          <w:lang w:val="en-GB"/>
+        </w:rPr>
+        <w:t xml:space="preserve">We leveraged </w:t>
+      </w:r>
+      <w:proofErr w:type="spellStart"/>
+      <w:r>
+        <w:rPr>
+          <w:rFonts w:ascii="-webkit-standard" w:hAnsi="-webkit-standard" w:cs="Courier New"/>
+          <w:color w:val="0070C0"/>
+          <w:shd w:val="clear" w:color="auto" w:fill="FFFFFF"/>
+          <w:lang w:val="en-GB"/>
+        </w:rPr>
+        <w:t>KisSplice’s</w:t>
+      </w:r>
+      <w:proofErr w:type="spellEnd"/>
+      <w:r>
+        <w:rPr>
+          <w:rFonts w:ascii="-webkit-standard" w:hAnsi="-webkit-standard" w:cs="Courier New"/>
+          <w:color w:val="0070C0"/>
+          <w:shd w:val="clear" w:color="auto" w:fill="FFFFFF"/>
+          <w:lang w:val="en-GB"/>
+        </w:rPr>
+        <w:t xml:space="preserve"> local assembly approach to optimize the use of short-read data, enabling high-precision analysis, albeit at the cost of more complex event-level interpretations and downstream analyses. To ensure the presence of alternative splicing</w:t>
+      </w:r>
+      <w:r>
+        <w:rPr>
+          <w:rFonts w:ascii="-webkit-standard" w:hAnsi="-webkit-standard" w:cs="Courier New"/>
+          <w:color w:val="0070C0"/>
+          <w:shd w:val="clear" w:color="auto" w:fill="FFFFFF"/>
+          <w:lang w:val="en-GB"/>
+        </w:rPr>
+        <w:t xml:space="preserve"> (AS)</w:t>
+      </w:r>
+      <w:r>
+        <w:rPr>
+          <w:rFonts w:ascii="-webkit-standard" w:hAnsi="-webkit-standard" w:cs="Courier New"/>
+          <w:color w:val="0070C0"/>
+          <w:shd w:val="clear" w:color="auto" w:fill="FFFFFF"/>
+          <w:lang w:val="en-GB"/>
+        </w:rPr>
+        <w:t xml:space="preserve">, we have carefully applied a set of stringent </w:t>
+      </w:r>
+      <w:proofErr w:type="spellStart"/>
+      <w:r>
+        <w:rPr>
+          <w:rFonts w:ascii="-webkit-standard" w:hAnsi="-webkit-standard" w:cs="Courier New"/>
+          <w:color w:val="0070C0"/>
+          <w:shd w:val="clear" w:color="auto" w:fill="FFFFFF"/>
+          <w:lang w:val="en-GB"/>
+        </w:rPr>
+        <w:t>criterio</w:t>
+      </w:r>
+      <w:proofErr w:type="spellEnd"/>
+      <w:r>
+        <w:rPr>
+          <w:rFonts w:ascii="-webkit-standard" w:hAnsi="-webkit-standard" w:cs="Courier New"/>
+          <w:color w:val="0070C0"/>
+          <w:shd w:val="clear" w:color="auto" w:fill="FFFFFF"/>
+          <w:lang w:val="en-GB"/>
         </w:rPr>
         <w:t>:</w:t>
       </w:r>
@@ -8098,6 +8338,7 @@
           <w:shd w:val="clear" w:color="auto" w:fill="FFFFFF"/>
           <w:lang w:val="en-US"/>
         </w:rPr>
+        <w:lastRenderedPageBreak/>
         <w:t xml:space="preserve">indicators of </w:t>
       </w:r>
       <w:r>
@@ -8370,7 +8611,6 @@
           <w:shd w:val="clear" w:color="auto" w:fill="FFFFFF"/>
           <w:lang w:val="en-US"/>
         </w:rPr>
-        <w:lastRenderedPageBreak/>
         <w:t xml:space="preserve"># In conclusion, </w:t>
       </w:r>
       <w:r>
@@ -8590,7 +8830,7 @@
           <w:rFonts w:ascii="-webkit-standard" w:hAnsi="-webkit-standard" w:cs="Courier New" w:hint="eastAsia"/>
           <w:color w:val="0070C0"/>
           <w:shd w:val="clear" w:color="auto" w:fill="FFFFFF"/>
-          <w:lang w:val="en-US"/>
+          <w:lang w:val="en-GB"/>
         </w:rPr>
       </w:pPr>
       <w:r>
@@ -8862,7 +9102,25 @@
           <w:shd w:val="clear" w:color="auto" w:fill="FFFFFF"/>
           <w:lang w:val="en-US"/>
         </w:rPr>
-        <w:t xml:space="preserve">AS event represents genuine biological variation rather than </w:t>
+        <w:t xml:space="preserve">event represents genuine </w:t>
+      </w:r>
+      <w:r>
+        <w:rPr>
+          <w:rFonts w:ascii="-webkit-standard" w:hAnsi="-webkit-standard" w:cs="Courier New"/>
+          <w:color w:val="0070C0"/>
+          <w:shd w:val="clear" w:color="auto" w:fill="FFFFFF"/>
+          <w:lang w:val="en-US"/>
+        </w:rPr>
+        <w:t xml:space="preserve">splicing </w:t>
+      </w:r>
+      <w:r>
+        <w:rPr>
+          <w:rFonts w:ascii="-webkit-standard" w:hAnsi="-webkit-standard" w:cs="Courier New"/>
+          <w:color w:val="0070C0"/>
+          <w:shd w:val="clear" w:color="auto" w:fill="FFFFFF"/>
+          <w:lang w:val="en-US"/>
+        </w:rPr>
+        <w:t xml:space="preserve">biological variation rather than </w:t>
       </w:r>
       <w:r>
         <w:rPr>
@@ -8907,7 +9165,52 @@
           <w:shd w:val="clear" w:color="auto" w:fill="FFFFFF"/>
           <w:lang w:val="en-US"/>
         </w:rPr>
-        <w:t xml:space="preserve">. However, determining which specific member contributes to the AS event would be difficult. Since such cases still reflect true AS variation, they should be considered as instances </w:t>
+        <w:t xml:space="preserve">. </w:t>
+      </w:r>
+      <w:r>
+        <w:rPr>
+          <w:rFonts w:ascii="-webkit-standard" w:hAnsi="-webkit-standard" w:cs="Courier New"/>
+          <w:color w:val="0070C0"/>
+          <w:shd w:val="clear" w:color="auto" w:fill="FFFFFF"/>
+          <w:lang w:val="en-GB"/>
+        </w:rPr>
+        <w:t xml:space="preserve">However, as a limitation of using a local approach, determining which specific </w:t>
+      </w:r>
+      <w:r>
+        <w:rPr>
+          <w:rFonts w:ascii="-webkit-standard" w:hAnsi="-webkit-standard" w:cs="Courier New"/>
+          <w:color w:val="0070C0"/>
+          <w:shd w:val="clear" w:color="auto" w:fill="FFFFFF"/>
+          <w:lang w:val="en-GB"/>
+        </w:rPr>
+        <w:t>member</w:t>
+      </w:r>
+      <w:r>
+        <w:rPr>
+          <w:rFonts w:ascii="-webkit-standard" w:hAnsi="-webkit-standard" w:cs="Courier New"/>
+          <w:color w:val="0070C0"/>
+          <w:shd w:val="clear" w:color="auto" w:fill="FFFFFF"/>
+          <w:lang w:val="en-GB"/>
+        </w:rPr>
+        <w:t xml:space="preserve"> contributes to the AS event </w:t>
+      </w:r>
+      <w:r>
+        <w:rPr>
+          <w:rFonts w:ascii="-webkit-standard" w:hAnsi="-webkit-standard" w:cs="Courier New"/>
+          <w:color w:val="0070C0"/>
+          <w:shd w:val="clear" w:color="auto" w:fill="FFFFFF"/>
+          <w:lang w:val="en-GB"/>
+        </w:rPr>
+        <w:t xml:space="preserve">would be difficult. </w:t>
+      </w:r>
+      <w:r>
+        <w:rPr>
+          <w:rFonts w:ascii="-webkit-standard" w:hAnsi="-webkit-standard" w:cs="Courier New"/>
+          <w:color w:val="0070C0"/>
+          <w:shd w:val="clear" w:color="auto" w:fill="FFFFFF"/>
+          <w:lang w:val="en-US"/>
+        </w:rPr>
+        <w:t xml:space="preserve">Since such cases still reflect true AS variation, they should be considered as instances </w:t>
       </w:r>
       <w:r>
         <w:rPr>
@@ -9847,205 +10150,36 @@
           <w:rFonts w:ascii="-webkit-standard" w:hAnsi="-webkit-standard" w:cs="Courier New"/>
           <w:color w:val="0070C0"/>
           <w:shd w:val="clear" w:color="auto" w:fill="FFFFFF"/>
-          <w:lang w:val="en-US"/>
+          <w:lang w:val="en-GB"/>
         </w:rPr>
         <w:t xml:space="preserve">Therefore, </w:t>
       </w:r>
-      <w:r>
-        <w:rPr>
-          <w:rFonts w:ascii="-webkit-standard" w:hAnsi="-webkit-standard" w:cs="Courier New"/>
-          <w:color w:val="0070C0"/>
-          <w:shd w:val="clear" w:color="auto" w:fill="FFFFFF"/>
-          <w:lang w:val="en-US"/>
-        </w:rPr>
-        <w:t>analy</w:t>
-      </w:r>
-      <w:r>
-        <w:rPr>
-          <w:rFonts w:ascii="-webkit-standard" w:hAnsi="-webkit-standard" w:cs="Courier New"/>
-          <w:color w:val="0070C0"/>
-          <w:shd w:val="clear" w:color="auto" w:fill="FFFFFF"/>
-          <w:lang w:val="en-US"/>
-        </w:rPr>
-        <w:t>z</w:t>
-      </w:r>
-      <w:r>
-        <w:rPr>
-          <w:rFonts w:ascii="-webkit-standard" w:hAnsi="-webkit-standard" w:cs="Courier New"/>
-          <w:color w:val="0070C0"/>
-          <w:shd w:val="clear" w:color="auto" w:fill="FFFFFF"/>
-          <w:lang w:val="en-US"/>
-        </w:rPr>
-        <w:t>ing</w:t>
-      </w:r>
-      <w:r>
-        <w:rPr>
-          <w:rFonts w:ascii="-webkit-standard" w:hAnsi="-webkit-standard" w:cs="Courier New"/>
-          <w:color w:val="0070C0"/>
-          <w:shd w:val="clear" w:color="auto" w:fill="FFFFFF"/>
-          <w:lang w:val="en-US"/>
-        </w:rPr>
-        <w:t xml:space="preserve"> </w:t>
-      </w:r>
-      <w:r>
-        <w:rPr>
-          <w:rFonts w:ascii="-webkit-standard" w:hAnsi="-webkit-standard" w:cs="Courier New"/>
-          <w:color w:val="0070C0"/>
-          <w:shd w:val="clear" w:color="auto" w:fill="FFFFFF"/>
-          <w:lang w:val="en-US"/>
-        </w:rPr>
-        <w:t>these</w:t>
-      </w:r>
-      <w:r>
-        <w:rPr>
-          <w:rFonts w:ascii="-webkit-standard" w:hAnsi="-webkit-standard" w:cs="Courier New"/>
-          <w:color w:val="0070C0"/>
-          <w:shd w:val="clear" w:color="auto" w:fill="FFFFFF"/>
-          <w:lang w:val="en-US"/>
-        </w:rPr>
-        <w:t xml:space="preserve"> </w:t>
-      </w:r>
-      <w:r>
-        <w:rPr>
-          <w:rFonts w:ascii="-webkit-standard" w:hAnsi="-webkit-standard" w:cs="Courier New"/>
-          <w:color w:val="0070C0"/>
-          <w:shd w:val="clear" w:color="auto" w:fill="FFFFFF"/>
-          <w:lang w:val="en-US"/>
-        </w:rPr>
-        <w:t xml:space="preserve">“collectively spliced” </w:t>
-      </w:r>
-      <w:r>
-        <w:rPr>
-          <w:rFonts w:ascii="-webkit-standard" w:hAnsi="-webkit-standard" w:cs="Courier New"/>
-          <w:color w:val="0070C0"/>
-          <w:shd w:val="clear" w:color="auto" w:fill="FFFFFF"/>
-          <w:lang w:val="en-US"/>
-        </w:rPr>
-        <w:t>AS occurrence</w:t>
-      </w:r>
-      <w:r>
-        <w:rPr>
-          <w:rFonts w:ascii="-webkit-standard" w:hAnsi="-webkit-standard" w:cs="Courier New"/>
-          <w:color w:val="0070C0"/>
-          <w:shd w:val="clear" w:color="auto" w:fill="FFFFFF"/>
-          <w:lang w:val="en-US"/>
-        </w:rPr>
-        <w:t>s</w:t>
-      </w:r>
-      <w:r>
-        <w:rPr>
-          <w:rFonts w:ascii="-webkit-standard" w:hAnsi="-webkit-standard" w:cs="Courier New"/>
-          <w:color w:val="0070C0"/>
-          <w:shd w:val="clear" w:color="auto" w:fill="FFFFFF"/>
-          <w:lang w:val="en-US"/>
-        </w:rPr>
-        <w:t xml:space="preserve"> at the event-level while </w:t>
-      </w:r>
-      <w:r>
-        <w:rPr>
-          <w:rFonts w:ascii="-webkit-standard" w:hAnsi="-webkit-standard" w:cs="Courier New"/>
-          <w:color w:val="0070C0"/>
-          <w:shd w:val="clear" w:color="auto" w:fill="FFFFFF"/>
-          <w:lang w:val="en-US"/>
-        </w:rPr>
-        <w:t>retaining</w:t>
-      </w:r>
-      <w:r>
-        <w:rPr>
-          <w:rFonts w:ascii="-webkit-standard" w:hAnsi="-webkit-standard" w:cs="Courier New"/>
-          <w:color w:val="0070C0"/>
-          <w:shd w:val="clear" w:color="auto" w:fill="FFFFFF"/>
-          <w:lang w:val="en-US"/>
-        </w:rPr>
-        <w:t xml:space="preserve"> </w:t>
-      </w:r>
-      <w:r>
-        <w:rPr>
-          <w:rFonts w:ascii="-webkit-standard" w:hAnsi="-webkit-standard" w:cs="Courier New"/>
-          <w:color w:val="0070C0"/>
-          <w:shd w:val="clear" w:color="auto" w:fill="FFFFFF"/>
-          <w:lang w:val="en-US"/>
-        </w:rPr>
-        <w:t xml:space="preserve">annotations from </w:t>
-      </w:r>
-      <w:r>
-        <w:rPr>
-          <w:rFonts w:ascii="-webkit-standard" w:hAnsi="-webkit-standard" w:cs="Courier New"/>
-          <w:color w:val="0070C0"/>
-          <w:shd w:val="clear" w:color="auto" w:fill="FFFFFF"/>
-          <w:lang w:val="en-US"/>
-        </w:rPr>
-        <w:t>highly</w:t>
-      </w:r>
-      <w:r>
-        <w:rPr>
-          <w:rFonts w:ascii="-webkit-standard" w:hAnsi="-webkit-standard" w:cs="Courier New"/>
-          <w:color w:val="0070C0"/>
-          <w:shd w:val="clear" w:color="auto" w:fill="FFFFFF"/>
-          <w:lang w:val="en-US"/>
-        </w:rPr>
-        <w:t xml:space="preserve"> similar gene copies </w:t>
-      </w:r>
-      <w:r>
-        <w:rPr>
-          <w:rFonts w:ascii="-webkit-standard" w:hAnsi="-webkit-standard" w:cs="Courier New"/>
-          <w:color w:val="0070C0"/>
-          <w:shd w:val="clear" w:color="auto" w:fill="FFFFFF"/>
-          <w:lang w:val="en-US"/>
-        </w:rPr>
-        <w:t xml:space="preserve">ensures that genuine AS variation is captured without </w:t>
-      </w:r>
-      <w:r>
-        <w:rPr>
-          <w:rFonts w:ascii="-webkit-standard" w:hAnsi="-webkit-standard" w:cs="Courier New"/>
-          <w:color w:val="0070C0"/>
-          <w:shd w:val="clear" w:color="auto" w:fill="FFFFFF"/>
-          <w:lang w:val="en-US"/>
-        </w:rPr>
-        <w:t xml:space="preserve">misrepresenting redundancy </w:t>
-      </w:r>
-      <w:r>
-        <w:rPr>
-          <w:rFonts w:ascii="-webkit-standard" w:hAnsi="-webkit-standard" w:cs="Courier New"/>
-          <w:color w:val="0070C0"/>
-          <w:shd w:val="clear" w:color="auto" w:fill="FFFFFF"/>
-          <w:lang w:val="en-US"/>
-        </w:rPr>
-        <w:t>or</w:t>
-      </w:r>
-      <w:r>
-        <w:rPr>
-          <w:rFonts w:ascii="-webkit-standard" w:hAnsi="-webkit-standard" w:cs="Courier New"/>
-          <w:color w:val="0070C0"/>
-          <w:shd w:val="clear" w:color="auto" w:fill="FFFFFF"/>
-          <w:lang w:val="en-US"/>
-        </w:rPr>
-        <w:t xml:space="preserve"> losing </w:t>
-      </w:r>
-      <w:r>
-        <w:rPr>
-          <w:rFonts w:ascii="-webkit-standard" w:hAnsi="-webkit-standard" w:cs="Courier New"/>
-          <w:color w:val="0070C0"/>
-          <w:shd w:val="clear" w:color="auto" w:fill="FFFFFF"/>
-          <w:lang w:val="en-US"/>
-        </w:rPr>
-        <w:t xml:space="preserve">valuable </w:t>
-      </w:r>
-      <w:r>
-        <w:rPr>
-          <w:rFonts w:ascii="-webkit-standard" w:hAnsi="-webkit-standard" w:cs="Courier New"/>
-          <w:color w:val="0070C0"/>
-          <w:shd w:val="clear" w:color="auto" w:fill="FFFFFF"/>
-          <w:lang w:val="en-US"/>
-        </w:rPr>
-        <w:t>information</w:t>
-      </w:r>
-      <w:r>
-        <w:rPr>
-          <w:rFonts w:ascii="-webkit-standard" w:hAnsi="-webkit-standard" w:cs="Courier New"/>
-          <w:color w:val="0070C0"/>
-          <w:shd w:val="clear" w:color="auto" w:fill="FFFFFF"/>
-          <w:lang w:val="en-US"/>
+      <w:proofErr w:type="spellStart"/>
+      <w:r>
+        <w:rPr>
+          <w:rFonts w:ascii="-webkit-standard" w:hAnsi="-webkit-standard" w:cs="Courier New"/>
+          <w:color w:val="0070C0"/>
+          <w:shd w:val="clear" w:color="auto" w:fill="FFFFFF"/>
+          <w:lang w:val="en-GB"/>
+        </w:rPr>
+        <w:t>analyzing</w:t>
+      </w:r>
+      <w:proofErr w:type="spellEnd"/>
+      <w:r>
+        <w:rPr>
+          <w:rFonts w:ascii="-webkit-standard" w:hAnsi="-webkit-standard" w:cs="Courier New"/>
+          <w:color w:val="0070C0"/>
+          <w:shd w:val="clear" w:color="auto" w:fill="FFFFFF"/>
+          <w:lang w:val="en-GB"/>
+        </w:rPr>
+        <w:t xml:space="preserve"> these “collectively spliced” AS events at the event level, while retaining annotations from the gene copies presenting the highly similar regions, ensures that genuine AS variation is captured without misrepresenting redundancy or losing valuable information</w:t>
+      </w:r>
+      <w:r>
+        <w:rPr>
+          <w:rFonts w:ascii="-webkit-standard" w:hAnsi="-webkit-standard" w:cs="Courier New"/>
+          <w:color w:val="0070C0"/>
+          <w:shd w:val="clear" w:color="auto" w:fill="FFFFFF"/>
+          <w:lang w:val="en-GB"/>
         </w:rPr>
         <w:t>.</w:t>
       </w:r>
@@ -10111,6 +10245,7 @@
           <w:shd w:val="clear" w:color="auto" w:fill="FFFFFF"/>
           <w:lang w:val="en-US"/>
         </w:rPr>
+        <w:lastRenderedPageBreak/>
         <w:t>[</w:t>
       </w:r>
       <w:r>
@@ -10383,16 +10518,7 @@
           <w:color w:val="FF0000"/>
           <w:lang w:val="en-GB"/>
         </w:rPr>
-        <w:t xml:space="preserve">For AS events mapped to different genes due to at least one member of a gene family being alternatively </w:t>
-      </w:r>
-      <w:r>
-        <w:rPr>
-          <w:rFonts w:ascii="-webkit-standard" w:hAnsi="-webkit-standard"/>
-          <w:color w:val="FF0000"/>
-          <w:lang w:val="en-GB"/>
-        </w:rPr>
-        <w:lastRenderedPageBreak/>
-        <w:t>spliced in a highly similar region, all annotations were retained</w:t>
+        <w:t>For AS events mapped to different genes due to at least one member of a gene family being alternatively spliced in a highly similar region, all annotations were retained</w:t>
       </w:r>
       <w:r>
         <w:rPr>
@@ -11323,7 +11449,17 @@
           <w:shd w:val="clear" w:color="auto" w:fill="FFFFFF"/>
           <w:lang w:val="en-US"/>
         </w:rPr>
-        <w:t xml:space="preserve"> June 2023</w:t>
+        <w:t xml:space="preserve"> June </w:t>
+      </w:r>
+      <w:r>
+        <w:rPr>
+          <w:rFonts w:ascii="-webkit-standard" w:hAnsi="-webkit-standard" w:cs="Courier New"/>
+          <w:color w:val="0070C0"/>
+          <w:shd w:val="clear" w:color="auto" w:fill="FFFFFF"/>
+          <w:lang w:val="en-US"/>
+        </w:rPr>
+        <w:lastRenderedPageBreak/>
+        <w:t>2023</w:t>
       </w:r>
       <w:r>
         <w:rPr>
@@ -11735,7 +11871,6 @@
           <w:shd w:val="clear" w:color="auto" w:fill="FFFFFF"/>
           <w:lang w:val="en-US"/>
         </w:rPr>
-        <w:lastRenderedPageBreak/>
         <w:t>https://assets.thermofisher.com/TFS-Assets/CMD/brochures/eb-003665-ov-orbitrap-astral-plantproteomics-eb003665-na-en.pdf</w:t>
       </w:r>
       <w:r>
@@ -12666,6 +12801,7 @@
           <w:shd w:val="clear" w:color="auto" w:fill="FFFFFF"/>
           <w:lang w:val="en-GB"/>
         </w:rPr>
+        <w:lastRenderedPageBreak/>
         <w:t xml:space="preserve"># </w:t>
       </w:r>
       <w:r>
@@ -12801,17 +12937,7 @@
           <w:shd w:val="clear" w:color="auto" w:fill="FFFFFF"/>
           <w:lang w:val="en-GB"/>
         </w:rPr>
-        <w:t xml:space="preserve">to uncover solid </w:t>
-      </w:r>
-      <w:r>
-        <w:rPr>
-          <w:rFonts w:ascii="-webkit-standard" w:hAnsi="-webkit-standard" w:cs="Courier New"/>
-          <w:color w:val="0070C0"/>
-          <w:shd w:val="clear" w:color="auto" w:fill="FFFFFF"/>
-          <w:lang w:val="en-GB"/>
-        </w:rPr>
-        <w:lastRenderedPageBreak/>
-        <w:t xml:space="preserve">biological insights when </w:t>
+        <w:t xml:space="preserve">to uncover solid biological insights when </w:t>
       </w:r>
       <w:proofErr w:type="spellStart"/>
       <w:r>
@@ -13901,7 +14027,16 @@
           <w:color w:val="0070C0"/>
           <w:lang w:val="en-GB"/>
         </w:rPr>
-        <w:t xml:space="preserve"> package utilities and conducted WGCNA on the concatenated RNA-</w:t>
+        <w:t xml:space="preserve"> package utilities and conducted WGCNA on </w:t>
+      </w:r>
+      <w:r>
+        <w:rPr>
+          <w:rFonts w:ascii="-webkit-standard" w:hAnsi="-webkit-standard" w:cstheme="minorHAnsi"/>
+          <w:color w:val="0070C0"/>
+          <w:lang w:val="en-GB"/>
+        </w:rPr>
+        <w:lastRenderedPageBreak/>
+        <w:t>the concatenated RNA-</w:t>
       </w:r>
       <w:proofErr w:type="spellStart"/>
       <w:r>
@@ -14166,16 +14301,7 @@
           <w:color w:val="0070C0"/>
           <w:lang w:val="en-GB"/>
         </w:rPr>
-        <w:t xml:space="preserve"> datasets were also </w:t>
-      </w:r>
-      <w:r>
-        <w:rPr>
-          <w:rFonts w:ascii="-webkit-standard" w:hAnsi="-webkit-standard" w:cstheme="minorHAnsi"/>
-          <w:color w:val="0070C0"/>
-          <w:lang w:val="en-GB"/>
-        </w:rPr>
-        <w:lastRenderedPageBreak/>
-        <w:t>produced in two independent batches</w:t>
+        <w:t xml:space="preserve"> datasets were also produced in two independent batches</w:t>
       </w:r>
       <w:r>
         <w:rPr>
@@ -15233,6 +15359,7 @@
           <w:shd w:val="clear" w:color="auto" w:fill="FFFFFF"/>
           <w:lang w:val="en-US"/>
         </w:rPr>
+        <w:lastRenderedPageBreak/>
         <w:t xml:space="preserve"># </w:t>
       </w:r>
       <w:r>
@@ -15758,7 +15885,6 @@
           <w:shd w:val="clear" w:color="auto" w:fill="FFFFFF"/>
           <w:lang w:val="en-US"/>
         </w:rPr>
-        <w:lastRenderedPageBreak/>
         <w:t xml:space="preserve"># </w:t>
       </w:r>
       <w:r>
@@ -16927,7 +17053,17 @@
           <w:shd w:val="clear" w:color="auto" w:fill="FFFFFF"/>
           <w:lang w:val="en-US"/>
         </w:rPr>
-        <w:t xml:space="preserve">Valledor and Weckwerth. An improved detergent-compatible gel-fractionation LC-LTQ-Orbitrap-MS workflow for plant and microbial proteomics. </w:t>
+        <w:t xml:space="preserve">Valledor and Weckwerth. An improved detergent-compatible gel-fractionation LC-LTQ-Orbitrap-MS workflow for plant and </w:t>
+      </w:r>
+      <w:r>
+        <w:rPr>
+          <w:rFonts w:ascii="-webkit-standard" w:hAnsi="-webkit-standard" w:cs="Courier New"/>
+          <w:color w:val="0070C0"/>
+          <w:shd w:val="clear" w:color="auto" w:fill="FFFFFF"/>
+          <w:lang w:val="en-US"/>
+        </w:rPr>
+        <w:lastRenderedPageBreak/>
+        <w:t xml:space="preserve">microbial proteomics. </w:t>
       </w:r>
       <w:r>
         <w:rPr>
@@ -17097,17 +17233,7 @@
           <w:shd w:val="clear" w:color="auto" w:fill="FFFFFF"/>
           <w:lang w:val="en-GB"/>
         </w:rPr>
-        <w:t xml:space="preserve">), which has been corrected in the revised manuscript and </w:t>
-      </w:r>
-      <w:r>
-        <w:rPr>
-          <w:rFonts w:ascii="-webkit-standard" w:hAnsi="-webkit-standard" w:cs="Courier New"/>
-          <w:color w:val="0070C0"/>
-          <w:shd w:val="clear" w:color="auto" w:fill="FFFFFF"/>
-          <w:lang w:val="en-GB"/>
-        </w:rPr>
-        <w:lastRenderedPageBreak/>
-        <w:t>highlighted accordingly.</w:t>
+        <w:t>), which has been corrected in the revised manuscript and highlighted accordingly.</w:t>
       </w:r>
       <w:r>
         <w:rPr>
@@ -17866,7 +17992,43 @@
           <w:shd w:val="clear" w:color="auto" w:fill="FFFFFF"/>
           <w:lang w:val="en-US"/>
         </w:rPr>
-        <w:t xml:space="preserve">, PC1 (which captures the majority of variance) was significantly associated with tissue, but not with batch. This supports that tissue differences are the primary contributors to the </w:t>
+        <w:t xml:space="preserve">, PC1 (which captures the majority of variance) </w:t>
+      </w:r>
+      <w:r>
+        <w:rPr>
+          <w:rFonts w:ascii="-webkit-standard" w:hAnsi="-webkit-standard" w:cs="Courier New"/>
+          <w:color w:val="0070C0"/>
+          <w:shd w:val="clear" w:color="auto" w:fill="FFFFFF"/>
+          <w:lang w:val="en-US"/>
+        </w:rPr>
+        <w:t xml:space="preserve">scores </w:t>
+      </w:r>
+      <w:r>
+        <w:rPr>
+          <w:rFonts w:ascii="-webkit-standard" w:hAnsi="-webkit-standard" w:cs="Courier New"/>
+          <w:color w:val="0070C0"/>
+          <w:shd w:val="clear" w:color="auto" w:fill="FFFFFF"/>
+          <w:lang w:val="en-US"/>
+        </w:rPr>
+        <w:t>w</w:t>
+      </w:r>
+      <w:r>
+        <w:rPr>
+          <w:rFonts w:ascii="-webkit-standard" w:hAnsi="-webkit-standard" w:cs="Courier New"/>
+          <w:color w:val="0070C0"/>
+          <w:shd w:val="clear" w:color="auto" w:fill="FFFFFF"/>
+          <w:lang w:val="en-US"/>
+        </w:rPr>
+        <w:t>ere</w:t>
+      </w:r>
+      <w:r>
+        <w:rPr>
+          <w:rFonts w:ascii="-webkit-standard" w:hAnsi="-webkit-standard" w:cs="Courier New"/>
+          <w:color w:val="0070C0"/>
+          <w:shd w:val="clear" w:color="auto" w:fill="FFFFFF"/>
+          <w:lang w:val="en-US"/>
+        </w:rPr>
+        <w:t xml:space="preserve"> significantly associated with tissue, but not with batch. This supports that tissue differences are the primary contributors to the </w:t>
       </w:r>
       <w:r>
         <w:rPr>
@@ -18408,6 +18570,7 @@
           <w:color w:val="385623" w:themeColor="accent6" w:themeShade="80"/>
           <w:lang w:val="en-GB"/>
         </w:rPr>
+        <w:lastRenderedPageBreak/>
         <w:t>Weighted Gene Co-expression Analysis (WGCNA) was conducted using WGCNA v1.72-1 (Langfelder and Horvath, 2008) to identify highly co-expressed genes (</w:t>
       </w:r>
       <w:r>
@@ -18537,16 +18700,7 @@
           <w:color w:val="242424"/>
           <w:lang w:val="en-GB" w:eastAsia="en-GB"/>
         </w:rPr>
-        <w:t xml:space="preserve">Please clarify the specific meanings of "juvenile" and "adult" in the MS, such as whether "juvenile" refers to the seedling stage with single-needle fascicles or the vegetative growth stage </w:t>
-      </w:r>
-      <w:r>
-        <w:rPr>
-          <w:rFonts w:ascii="-webkit-standard" w:eastAsia="Times New Roman" w:hAnsi="-webkit-standard" w:cs="Segoe UI"/>
-          <w:color w:val="242424"/>
-          <w:lang w:val="en-GB" w:eastAsia="en-GB"/>
-        </w:rPr>
-        <w:lastRenderedPageBreak/>
-        <w:t>before entering the reproductive development stage. Usually, the juvenile stage of conifers is very short, and it is often confused with the adult vegetative growth stage.</w:t>
+        <w:t>Please clarify the specific meanings of "juvenile" and "adult" in the MS, such as whether "juvenile" refers to the seedling stage with single-needle fascicles or the vegetative growth stage before entering the reproductive development stage. Usually, the juvenile stage of conifers is very short, and it is often confused with the adult vegetative growth stage.</w:t>
       </w:r>
     </w:p>
     <w:p>
@@ -19034,6 +19188,7 @@
           <w:color w:val="242424"/>
           <w:lang w:val="en-GB" w:eastAsia="en-GB"/>
         </w:rPr>
+        <w:lastRenderedPageBreak/>
         <w:t>This study pays a lot of attention to alternative splicing in conifers. But, the number of these alternative splicing events seems to be fewer than expected (Akhter, S., et al., Front Plant Sci, 2018. 9: 1625.).</w:t>
       </w:r>
     </w:p>
@@ -19104,17 +19259,7 @@
           <w:shd w:val="clear" w:color="auto" w:fill="FFFFFF"/>
           <w:lang w:val="en-GB"/>
         </w:rPr>
-        <w:t xml:space="preserve"> </w:t>
-      </w:r>
-      <w:r>
-        <w:rPr>
-          <w:rFonts w:ascii="-webkit-standard" w:hAnsi="-webkit-standard" w:cs="Courier New"/>
-          <w:color w:val="0070C0"/>
-          <w:shd w:val="clear" w:color="auto" w:fill="FFFFFF"/>
-          <w:lang w:val="en-GB"/>
-        </w:rPr>
-        <w:lastRenderedPageBreak/>
-        <w:t xml:space="preserve">splicing framework. This decision was primarily driven by the fact that, although we conducted critical integrative analyses to uncover new </w:t>
+        <w:t xml:space="preserve"> splicing framework. This decision was primarily driven by the fact that, although we conducted critical integrative analyses to uncover new </w:t>
       </w:r>
       <w:r>
         <w:rPr>
@@ -20006,6 +20151,7 @@
           <w:shd w:val="clear" w:color="auto" w:fill="FFFFFF"/>
           <w:lang w:val="en-US"/>
         </w:rPr>
+        <w:lastRenderedPageBreak/>
         <w:t># 2)</w:t>
       </w:r>
       <w:r>
@@ -20225,7 +20371,6 @@
           <w:shd w:val="clear" w:color="auto" w:fill="FFFFFF"/>
           <w:lang w:val="en-GB"/>
         </w:rPr>
-        <w:lastRenderedPageBreak/>
         <w:t>transcriptom</w:t>
       </w:r>
       <w:r>
@@ -21158,7 +21303,17 @@
           <w:shd w:val="clear" w:color="auto" w:fill="FFFFFF"/>
           <w:lang w:val="en-GB"/>
         </w:rPr>
-        <w:t xml:space="preserve">Taken together, from a technical perspective, the number of transcript isoforms in the cited reference and the number of AS events described in </w:t>
+        <w:t xml:space="preserve">Taken </w:t>
+      </w:r>
+      <w:r>
+        <w:rPr>
+          <w:rFonts w:ascii="-webkit-standard" w:hAnsi="-webkit-standard" w:cs="Courier New"/>
+          <w:color w:val="0070C0"/>
+          <w:shd w:val="clear" w:color="auto" w:fill="FFFFFF"/>
+          <w:lang w:val="en-GB"/>
+        </w:rPr>
+        <w:lastRenderedPageBreak/>
+        <w:t xml:space="preserve">together, from a technical perspective, the number of transcript isoforms in the cited reference and the number of AS events described in </w:t>
       </w:r>
       <w:proofErr w:type="spellStart"/>
       <w:r>
@@ -21263,7 +21418,6 @@
           <w:shd w:val="clear" w:color="auto" w:fill="FFFFFF"/>
           <w:lang w:val="en-GB"/>
         </w:rPr>
-        <w:lastRenderedPageBreak/>
         <w:t xml:space="preserve"># </w:t>
       </w:r>
       <w:r>
@@ -22168,6 +22322,7 @@
           <w:shd w:val="clear" w:color="auto" w:fill="FFFFFF"/>
           <w:lang w:val="en-GB"/>
         </w:rPr>
+        <w:lastRenderedPageBreak/>
         <w:t xml:space="preserve"># 2) </w:t>
       </w:r>
       <w:r>
@@ -22298,17 +22453,7 @@
           <w:shd w:val="clear" w:color="auto" w:fill="FFFFFF"/>
           <w:lang w:val="en-GB"/>
         </w:rPr>
-        <w:t xml:space="preserve"> of a direct impact on protein </w:t>
-      </w:r>
-      <w:r>
-        <w:rPr>
-          <w:rFonts w:ascii="-webkit-standard" w:hAnsi="-webkit-standard" w:cs="Courier New"/>
-          <w:color w:val="0070C0"/>
-          <w:shd w:val="clear" w:color="auto" w:fill="FFFFFF"/>
-          <w:lang w:val="en-GB"/>
-        </w:rPr>
-        <w:lastRenderedPageBreak/>
-        <w:t xml:space="preserve">diversity does not imply AS variation </w:t>
+        <w:t xml:space="preserve"> of a direct impact on protein diversity does not imply AS variation </w:t>
       </w:r>
       <w:r>
         <w:rPr>
@@ -22859,7 +23004,17 @@
           <w:shd w:val="clear" w:color="auto" w:fill="FFFFFF"/>
           <w:lang w:val="en-GB"/>
         </w:rPr>
-        <w:t xml:space="preserve"> clustering settings are designed to group isoforms together while keeping paralogs separate, this possibility should still be considered in these analyses, as a definitive distinction would require further verification using genome assemblies.</w:t>
+        <w:t xml:space="preserve"> clustering settings are designed to group isoforms together while keeping paralogs separate, this possibility should still </w:t>
+      </w:r>
+      <w:r>
+        <w:rPr>
+          <w:rFonts w:ascii="-webkit-standard" w:hAnsi="-webkit-standard" w:cs="Courier New"/>
+          <w:color w:val="0070C0"/>
+          <w:shd w:val="clear" w:color="auto" w:fill="FFFFFF"/>
+          <w:lang w:val="en-GB"/>
+        </w:rPr>
+        <w:lastRenderedPageBreak/>
+        <w:t>be considered in these analyses, as a definitive distinction would require further verification using genome assemblies.</w:t>
       </w:r>
       <w:r>
         <w:rPr>
@@ -23038,17 +23193,7 @@
           <w:shd w:val="clear" w:color="auto" w:fill="FFFFFF"/>
           <w:lang w:val="en-GB"/>
         </w:rPr>
-        <w:t xml:space="preserve">We then computed the Spearman </w:t>
-      </w:r>
-      <w:r>
-        <w:rPr>
-          <w:rFonts w:ascii="-webkit-standard" w:hAnsi="-webkit-standard" w:cs="Courier New"/>
-          <w:color w:val="0070C0"/>
-          <w:shd w:val="clear" w:color="auto" w:fill="FFFFFF"/>
-          <w:lang w:val="en-GB"/>
-        </w:rPr>
-        <w:lastRenderedPageBreak/>
-        <w:t xml:space="preserve">correlation using our batch-corrected abundance data between each pair of primary and alternative </w:t>
+        <w:t xml:space="preserve">We then computed the Spearman correlation using our batch-corrected abundance data between each pair of primary and alternative </w:t>
       </w:r>
       <w:proofErr w:type="spellStart"/>
       <w:r>
@@ -23659,7 +23804,16 @@
           <w:color w:val="242424"/>
           <w:lang w:val="en-GB" w:eastAsia="en-GB"/>
         </w:rPr>
-        <w:t>-GE-ATLAS aims to provide multi-omics database for conifer communities. However, the current database version is still lagging behind the convenient use for researchers in the conifer communities. It is nice that you integrated many multi omics data, including transcriptome, proteomics, and alternative splicing. The current version database is more like an additional website for browsing the AS, hub gene of WGCA, stress, and tissue-specific gene expression. However, several functions are frequently and urgently used and not included in the current database version. For example, the gene ontology, KEGG, the prediction of transcription factors, the prediction of regulatory network according to transcription factors, or the prediction of transcription factors from an input of promoters, and etc. For more detailed user-friendly woody plants, including Pinus database, please access the PPGR (Resource for Perennial Plant Genomes and Regulation): https://ngdc.cncb.ac.cn/ppgr/.</w:t>
+        <w:t xml:space="preserve">-GE-ATLAS aims to provide multi-omics database for conifer communities. However, the current database version is still lagging behind the convenient use for researchers in the conifer communities. It is nice that you integrated many multi omics data, including transcriptome, proteomics, and alternative splicing. The current version database is more like an additional </w:t>
+      </w:r>
+      <w:r>
+        <w:rPr>
+          <w:rFonts w:ascii="-webkit-standard" w:eastAsia="Times New Roman" w:hAnsi="-webkit-standard" w:cs="Segoe UI"/>
+          <w:color w:val="242424"/>
+          <w:lang w:val="en-GB" w:eastAsia="en-GB"/>
+        </w:rPr>
+        <w:lastRenderedPageBreak/>
+        <w:t>website for browsing the AS, hub gene of WGCA, stress, and tissue-specific gene expression. However, several functions are frequently and urgently used and not included in the current database version. For example, the gene ontology, KEGG, the prediction of transcription factors, the prediction of regulatory network according to transcription factors, or the prediction of transcription factors from an input of promoters, and etc. For more detailed user-friendly woody plants, including Pinus database, please access the PPGR (Resource for Perennial Plant Genomes and Regulation): https://ngdc.cncb.ac.cn/ppgr/.</w:t>
       </w:r>
     </w:p>
     <w:p>
@@ -23682,7 +23836,6 @@
           <w:shd w:val="clear" w:color="auto" w:fill="FFFFFF"/>
           <w:lang w:val="en-GB"/>
         </w:rPr>
-        <w:lastRenderedPageBreak/>
         <w:t xml:space="preserve"># </w:t>
       </w:r>
       <w:r>
@@ -24055,7 +24208,43 @@
           <w:shd w:val="clear" w:color="auto" w:fill="FFFFFF"/>
           <w:lang w:val="en-GB"/>
         </w:rPr>
-        <w:t>We have updated the Methods section and Figure 1 to illustrate the newly included applications</w:t>
+        <w:t>We have updated the Methods section</w:t>
+      </w:r>
+      <w:r>
+        <w:rPr>
+          <w:rFonts w:ascii="-webkit-standard" w:hAnsi="-webkit-standard" w:cs="Courier New"/>
+          <w:color w:val="0070C0"/>
+          <w:shd w:val="clear" w:color="auto" w:fill="FFFFFF"/>
+          <w:lang w:val="en-GB"/>
+        </w:rPr>
+        <w:t xml:space="preserve">, </w:t>
+      </w:r>
+      <w:r>
+        <w:rPr>
+          <w:rFonts w:ascii="-webkit-standard" w:hAnsi="-webkit-standard" w:cs="Courier New"/>
+          <w:color w:val="0070C0"/>
+          <w:shd w:val="clear" w:color="auto" w:fill="FFFFFF"/>
+          <w:lang w:val="en-GB"/>
+        </w:rPr>
+        <w:t>Figure 1</w:t>
+      </w:r>
+      <w:r>
+        <w:rPr>
+          <w:rFonts w:ascii="-webkit-standard" w:hAnsi="-webkit-standard" w:cs="Courier New"/>
+          <w:color w:val="0070C0"/>
+          <w:shd w:val="clear" w:color="auto" w:fill="FFFFFF"/>
+          <w:lang w:val="en-GB"/>
+        </w:rPr>
+        <w:t xml:space="preserve"> and Figure S1</w:t>
+      </w:r>
+      <w:r>
+        <w:rPr>
+          <w:rFonts w:ascii="-webkit-standard" w:hAnsi="-webkit-standard" w:cs="Courier New"/>
+          <w:color w:val="0070C0"/>
+          <w:shd w:val="clear" w:color="auto" w:fill="FFFFFF"/>
+          <w:lang w:val="en-GB"/>
+        </w:rPr>
+        <w:t xml:space="preserve"> to illustrate the newly included applications</w:t>
       </w:r>
       <w:r>
         <w:rPr>
@@ -24816,6 +25005,7 @@
           <w:shd w:val="clear" w:color="auto" w:fill="FFFFFF"/>
           <w:lang w:val="en-US"/>
         </w:rPr>
+        <w:lastRenderedPageBreak/>
         <w:t>[</w:t>
       </w:r>
       <w:r>
@@ -25026,7 +25216,6 @@
           <w:color w:val="FF0000"/>
           <w:lang w:val="en-GB"/>
         </w:rPr>
-        <w:lastRenderedPageBreak/>
         <w:t xml:space="preserve">Yang, S., Zong, W., Shi, L., Li, R., Ma, Z., Ma, S., Si, J., Wu, Z., Zhai, J., Ma, Y., Fan, Z., Chen, S., Huang, H., Zhang, D., Bao, Y., Li, R. and Xie, J. (2024) PPGR: a comprehensive perennial plant genomes and regulation database. </w:t>
       </w:r>
       <w:r>
@@ -25933,7 +26122,17 @@
           <w:shd w:val="clear" w:color="auto" w:fill="FFFFFF"/>
           <w:lang w:val="en-GB"/>
         </w:rPr>
-        <w:t xml:space="preserve"> is highly sensitive to biotic and abiotic stressors, making it a valuable model species for studying gene regulation in stress tolerance and </w:t>
+        <w:t xml:space="preserve"> is highly sensitive to biotic and abiotic stressors, making it a valuable model species for studying gene regulation in stress tolerance </w:t>
+      </w:r>
+      <w:r>
+        <w:rPr>
+          <w:rFonts w:ascii="-webkit-standard" w:hAnsi="-webkit-standard" w:cs="Courier New"/>
+          <w:color w:val="0070C0"/>
+          <w:shd w:val="clear" w:color="auto" w:fill="FFFFFF"/>
+          <w:lang w:val="en-GB"/>
+        </w:rPr>
+        <w:lastRenderedPageBreak/>
+        <w:t xml:space="preserve">and </w:t>
       </w:r>
       <w:r>
         <w:rPr>
@@ -26277,7 +26476,6 @@
           <w:shd w:val="clear" w:color="auto" w:fill="FFFFFF"/>
           <w:lang w:val="en-GB"/>
         </w:rPr>
-        <w:lastRenderedPageBreak/>
         <w:t>produced by our</w:t>
       </w:r>
       <w:r>
@@ -26784,7 +26982,17 @@
           <w:shd w:val="clear" w:color="auto" w:fill="FFFFFF"/>
           <w:lang w:val="en-GB"/>
         </w:rPr>
-        <w:t xml:space="preserve">), we have successfully integrated genome browsers for three species with different tracks, and we have found them to be incredibly useful. However, as the reviewer anticipated, after testing, we determined that hosting a genome browser on our website is not feasible due to the high fragmentation and large size of </w:t>
+        <w:t xml:space="preserve">), we have successfully integrated genome browsers for </w:t>
+      </w:r>
+      <w:r>
+        <w:rPr>
+          <w:rFonts w:ascii="-webkit-standard" w:hAnsi="-webkit-standard" w:cs="Courier New"/>
+          <w:color w:val="0070C0"/>
+          <w:shd w:val="clear" w:color="auto" w:fill="FFFFFF"/>
+          <w:lang w:val="en-GB"/>
+        </w:rPr>
+        <w:lastRenderedPageBreak/>
+        <w:t xml:space="preserve">three species with different tracks, and we have found them to be incredibly useful. However, as the reviewer anticipated, after testing, we determined that hosting a genome browser on our website is not feasible due to the high fragmentation and large size of </w:t>
       </w:r>
       <w:r>
         <w:rPr>
@@ -26820,17 +27028,7 @@
           <w:shd w:val="clear" w:color="auto" w:fill="FFFFFF"/>
           <w:lang w:val="en-GB"/>
         </w:rPr>
-        <w:t xml:space="preserve">Even in the resource cited by the reviewer, PPGR, which has extensive genome-hosting capabilities, genome visualization is only possible if the assembly reaches the chromosome level and contains no more than 36 scaffolds/contigs. Given these limitations, a potential workaround would be to provide a genome browser view for a small subset of scaffolds, but this would exclude the </w:t>
-      </w:r>
-      <w:r>
-        <w:rPr>
-          <w:rFonts w:ascii="-webkit-standard" w:hAnsi="-webkit-standard" w:cs="Courier New"/>
-          <w:color w:val="0070C0"/>
-          <w:shd w:val="clear" w:color="auto" w:fill="FFFFFF"/>
-          <w:lang w:val="en-GB"/>
-        </w:rPr>
-        <w:lastRenderedPageBreak/>
-        <w:t>majority of genes from visualization.</w:t>
+        <w:t>Even in the resource cited by the reviewer, PPGR, which has extensive genome-hosting capabilities, genome visualization is only possible if the assembly reaches the chromosome level and contains no more than 36 scaffolds/contigs. Given these limitations, a potential workaround would be to provide a genome browser view for a small subset of scaffolds, but this would exclude the majority of genes from visualization.</w:t>
       </w:r>
       <w:r>
         <w:rPr>
@@ -28531,24 +28729,28 @@
   </w:compat>
   <w:rsids>
     <w:rsidRoot w:val="007A72C5"/>
+    <w:rsid w:val="00117065"/>
+    <w:rsid w:val="002235EC"/>
     <w:rsid w:val="0022635B"/>
     <w:rsid w:val="00360905"/>
+    <w:rsid w:val="00376458"/>
     <w:rsid w:val="003B5886"/>
     <w:rsid w:val="003B5B51"/>
     <w:rsid w:val="003D7D73"/>
+    <w:rsid w:val="003E4C55"/>
     <w:rsid w:val="005D3FD9"/>
     <w:rsid w:val="005D6C4B"/>
-    <w:rsid w:val="005F43B9"/>
     <w:rsid w:val="00754310"/>
     <w:rsid w:val="00756B5A"/>
     <w:rsid w:val="007A72C5"/>
     <w:rsid w:val="00835BFF"/>
+    <w:rsid w:val="009F2843"/>
+    <w:rsid w:val="00A20CD6"/>
     <w:rsid w:val="00B45ADC"/>
     <w:rsid w:val="00CD2AB3"/>
     <w:rsid w:val="00CE147F"/>
     <w:rsid w:val="00DA1767"/>
     <w:rsid w:val="00E56214"/>
-    <w:rsid w:val="00E569F1"/>
     <w:rsid w:val="00F46244"/>
   </w:rsids>
   <m:mathPr>

</xml_diff>